<commit_message>
Implement a basic server
</commit_message>
<xml_diff>
--- a/数据库设计.docx
+++ b/数据库设计.docx
@@ -6,7 +6,7 @@
     <w:p>
       <w:pPr>
         <w:pStyle w:val="Style14"/>
-        <w:shd w:fill="FFFFFF" w:val="clear"/>
+        <w:shd w:val="clear" w:fill="FFFFFF"/>
         <w:rPr>
           <w:sz w:val="26"/>
           <w:szCs w:val="26"/>
@@ -60,7 +60,7 @@
     <w:p>
       <w:pPr>
         <w:pStyle w:val="Style14"/>
-        <w:shd w:fill="FFFFFF" w:val="clear"/>
+        <w:shd w:val="clear" w:fill="FFFFFF"/>
         <w:rPr>
           <w:sz w:val="26"/>
           <w:szCs w:val="26"/>
@@ -77,7 +77,7 @@
       <w:tblPr>
         <w:tblW w:w="9632" w:type="dxa"/>
         <w:jc w:val="left"/>
-        <w:tblInd w:w="78" w:type="dxa"/>
+        <w:tblInd w:w="76" w:type="dxa"/>
         <w:tblBorders>
           <w:top w:val="single" w:sz="2" w:space="0" w:color="000001"/>
           <w:left w:val="single" w:sz="2" w:space="0" w:color="000001"/>
@@ -88,7 +88,7 @@
         </w:tblBorders>
         <w:tblCellMar>
           <w:top w:w="80" w:type="dxa"/>
-          <w:left w:w="77" w:type="dxa"/>
+          <w:left w:w="74" w:type="dxa"/>
           <w:bottom w:w="80" w:type="dxa"/>
           <w:right w:w="80" w:type="dxa"/>
         </w:tblCellMar>
@@ -116,7 +116,7 @@
             </w:tcBorders>
             <w:shd w:color="auto" w:fill="BDC0BF" w:val="clear"/>
             <w:tcMar>
-              <w:left w:w="77" w:type="dxa"/>
+              <w:left w:w="74" w:type="dxa"/>
             </w:tcMar>
           </w:tcPr>
           <w:p>
@@ -146,7 +146,7 @@
             </w:tcBorders>
             <w:shd w:color="auto" w:fill="BDC0BF" w:val="clear"/>
             <w:tcMar>
-              <w:left w:w="77" w:type="dxa"/>
+              <w:left w:w="74" w:type="dxa"/>
             </w:tcMar>
           </w:tcPr>
           <w:p>
@@ -176,7 +176,7 @@
             </w:tcBorders>
             <w:shd w:color="auto" w:fill="BDC0BF" w:val="clear"/>
             <w:tcMar>
-              <w:left w:w="77" w:type="dxa"/>
+              <w:left w:w="74" w:type="dxa"/>
             </w:tcMar>
           </w:tcPr>
           <w:p>
@@ -211,7 +211,7 @@
             </w:tcBorders>
             <w:shd w:color="auto" w:fill="auto" w:val="clear"/>
             <w:tcMar>
-              <w:left w:w="77" w:type="dxa"/>
+              <w:left w:w="74" w:type="dxa"/>
             </w:tcMar>
           </w:tcPr>
           <w:p>
@@ -241,7 +241,7 @@
             </w:tcBorders>
             <w:shd w:color="auto" w:fill="auto" w:val="clear"/>
             <w:tcMar>
-              <w:left w:w="77" w:type="dxa"/>
+              <w:left w:w="74" w:type="dxa"/>
             </w:tcMar>
           </w:tcPr>
           <w:p>
@@ -271,7 +271,7 @@
             </w:tcBorders>
             <w:shd w:color="auto" w:fill="auto" w:val="clear"/>
             <w:tcMar>
-              <w:left w:w="77" w:type="dxa"/>
+              <w:left w:w="74" w:type="dxa"/>
             </w:tcMar>
           </w:tcPr>
           <w:p>
@@ -306,7 +306,7 @@
             </w:tcBorders>
             <w:shd w:color="auto" w:fill="EEEEEE" w:val="clear"/>
             <w:tcMar>
-              <w:left w:w="77" w:type="dxa"/>
+              <w:left w:w="74" w:type="dxa"/>
             </w:tcMar>
           </w:tcPr>
           <w:p>
@@ -336,7 +336,7 @@
             </w:tcBorders>
             <w:shd w:color="auto" w:fill="EEEEEE" w:val="clear"/>
             <w:tcMar>
-              <w:left w:w="77" w:type="dxa"/>
+              <w:left w:w="74" w:type="dxa"/>
             </w:tcMar>
           </w:tcPr>
           <w:p>
@@ -366,7 +366,7 @@
             </w:tcBorders>
             <w:shd w:color="auto" w:fill="EEEEEE" w:val="clear"/>
             <w:tcMar>
-              <w:left w:w="77" w:type="dxa"/>
+              <w:left w:w="74" w:type="dxa"/>
             </w:tcMar>
           </w:tcPr>
           <w:p>
@@ -415,7 +415,7 @@
             </w:tcBorders>
             <w:shd w:color="auto" w:fill="auto" w:val="clear"/>
             <w:tcMar>
-              <w:left w:w="77" w:type="dxa"/>
+              <w:left w:w="74" w:type="dxa"/>
             </w:tcMar>
           </w:tcPr>
           <w:p>
@@ -445,7 +445,7 @@
             </w:tcBorders>
             <w:shd w:color="auto" w:fill="auto" w:val="clear"/>
             <w:tcMar>
-              <w:left w:w="77" w:type="dxa"/>
+              <w:left w:w="74" w:type="dxa"/>
             </w:tcMar>
           </w:tcPr>
           <w:p>
@@ -475,7 +475,7 @@
             </w:tcBorders>
             <w:shd w:color="auto" w:fill="auto" w:val="clear"/>
             <w:tcMar>
-              <w:left w:w="77" w:type="dxa"/>
+              <w:left w:w="74" w:type="dxa"/>
             </w:tcMar>
           </w:tcPr>
           <w:p>
@@ -510,7 +510,7 @@
             </w:tcBorders>
             <w:shd w:color="auto" w:fill="EEEEEE" w:val="clear"/>
             <w:tcMar>
-              <w:left w:w="77" w:type="dxa"/>
+              <w:left w:w="74" w:type="dxa"/>
             </w:tcMar>
           </w:tcPr>
           <w:p>
@@ -540,7 +540,7 @@
             </w:tcBorders>
             <w:shd w:color="auto" w:fill="EEEEEE" w:val="clear"/>
             <w:tcMar>
-              <w:left w:w="77" w:type="dxa"/>
+              <w:left w:w="74" w:type="dxa"/>
             </w:tcMar>
           </w:tcPr>
           <w:p>
@@ -570,7 +570,7 @@
             </w:tcBorders>
             <w:shd w:color="auto" w:fill="EEEEEE" w:val="clear"/>
             <w:tcMar>
-              <w:left w:w="77" w:type="dxa"/>
+              <w:left w:w="74" w:type="dxa"/>
             </w:tcMar>
           </w:tcPr>
           <w:p>
@@ -619,7 +619,7 @@
             </w:tcBorders>
             <w:shd w:color="auto" w:fill="auto" w:val="clear"/>
             <w:tcMar>
-              <w:left w:w="77" w:type="dxa"/>
+              <w:left w:w="74" w:type="dxa"/>
             </w:tcMar>
           </w:tcPr>
           <w:p>
@@ -649,20 +649,21 @@
             </w:tcBorders>
             <w:shd w:color="auto" w:fill="auto" w:val="clear"/>
             <w:tcMar>
-              <w:left w:w="77" w:type="dxa"/>
-            </w:tcMar>
-          </w:tcPr>
-          <w:p>
-            <w:pPr>
-              <w:pStyle w:val="2"/>
-              <w:rPr/>
-            </w:pPr>
-            <w:r>
-              <w:rPr>
-                <w:sz w:val="24"/>
-                <w:szCs w:val="24"/>
-              </w:rPr>
-              <w:t>Timestamp</w:t>
+              <w:left w:w="74" w:type="dxa"/>
+            </w:tcMar>
+          </w:tcPr>
+          <w:p>
+            <w:pPr>
+              <w:pStyle w:val="2"/>
+              <w:shd w:fill="FFFFFF" w:val="clear"/>
+              <w:rPr/>
+            </w:pPr>
+            <w:r>
+              <w:rPr>
+                <w:sz w:val="24"/>
+                <w:szCs w:val="24"/>
+              </w:rPr>
+              <w:t>char(19)</w:t>
             </w:r>
           </w:p>
         </w:tc>
@@ -679,7 +680,7 @@
             </w:tcBorders>
             <w:shd w:color="auto" w:fill="auto" w:val="clear"/>
             <w:tcMar>
-              <w:left w:w="77" w:type="dxa"/>
+              <w:left w:w="74" w:type="dxa"/>
             </w:tcMar>
           </w:tcPr>
           <w:p>
@@ -714,7 +715,7 @@
             </w:tcBorders>
             <w:shd w:color="auto" w:fill="EEEEEE" w:val="clear"/>
             <w:tcMar>
-              <w:left w:w="77" w:type="dxa"/>
+              <w:left w:w="74" w:type="dxa"/>
             </w:tcMar>
           </w:tcPr>
           <w:p>
@@ -744,7 +745,7 @@
             </w:tcBorders>
             <w:shd w:color="auto" w:fill="EEEEEE" w:val="clear"/>
             <w:tcMar>
-              <w:left w:w="77" w:type="dxa"/>
+              <w:left w:w="74" w:type="dxa"/>
             </w:tcMar>
           </w:tcPr>
           <w:p>
@@ -774,7 +775,7 @@
             </w:tcBorders>
             <w:shd w:color="auto" w:fill="EEEEEE" w:val="clear"/>
             <w:tcMar>
-              <w:left w:w="77" w:type="dxa"/>
+              <w:left w:w="74" w:type="dxa"/>
             </w:tcMar>
           </w:tcPr>
           <w:p>
@@ -809,7 +810,7 @@
             </w:tcBorders>
             <w:shd w:color="auto" w:fill="auto" w:val="clear"/>
             <w:tcMar>
-              <w:left w:w="77" w:type="dxa"/>
+              <w:left w:w="74" w:type="dxa"/>
             </w:tcMar>
           </w:tcPr>
           <w:p>
@@ -839,7 +840,7 @@
             </w:tcBorders>
             <w:shd w:color="auto" w:fill="auto" w:val="clear"/>
             <w:tcMar>
-              <w:left w:w="77" w:type="dxa"/>
+              <w:left w:w="74" w:type="dxa"/>
             </w:tcMar>
           </w:tcPr>
           <w:p>
@@ -869,7 +870,7 @@
             </w:tcBorders>
             <w:shd w:color="auto" w:fill="auto" w:val="clear"/>
             <w:tcMar>
-              <w:left w:w="77" w:type="dxa"/>
+              <w:left w:w="74" w:type="dxa"/>
             </w:tcMar>
           </w:tcPr>
           <w:p>
@@ -891,7 +892,7 @@
     <w:p>
       <w:pPr>
         <w:pStyle w:val="Style14"/>
-        <w:shd w:fill="FFFFFF" w:val="clear"/>
+        <w:shd w:val="clear" w:fill="FFFFFF"/>
         <w:rPr>
           <w:sz w:val="26"/>
           <w:szCs w:val="26"/>
@@ -907,7 +908,7 @@
     <w:p>
       <w:pPr>
         <w:pStyle w:val="Style14"/>
-        <w:shd w:fill="FFFFFF" w:val="clear"/>
+        <w:shd w:val="clear" w:fill="FFFFFF"/>
         <w:rPr>
           <w:sz w:val="26"/>
           <w:szCs w:val="26"/>
@@ -923,7 +924,7 @@
     <w:p>
       <w:pPr>
         <w:pStyle w:val="Style14"/>
-        <w:shd w:fill="FFFFFF" w:val="clear"/>
+        <w:shd w:val="clear" w:fill="FFFFFF"/>
         <w:rPr>
           <w:sz w:val="26"/>
           <w:szCs w:val="26"/>
@@ -939,7 +940,7 @@
     <w:p>
       <w:pPr>
         <w:pStyle w:val="Style14"/>
-        <w:shd w:fill="FFFFFF" w:val="clear"/>
+        <w:shd w:val="clear" w:fill="FFFFFF"/>
         <w:rPr>
           <w:sz w:val="26"/>
           <w:szCs w:val="26"/>
@@ -1036,7 +1037,7 @@
     <w:p>
       <w:pPr>
         <w:pStyle w:val="Style14"/>
-        <w:shd w:fill="FFFFFF" w:val="clear"/>
+        <w:shd w:val="clear" w:fill="FFFFFF"/>
         <w:rPr>
           <w:sz w:val="26"/>
           <w:szCs w:val="26"/>
@@ -1053,7 +1054,7 @@
       <w:tblPr>
         <w:tblW w:w="9632" w:type="dxa"/>
         <w:jc w:val="left"/>
-        <w:tblInd w:w="78" w:type="dxa"/>
+        <w:tblInd w:w="76" w:type="dxa"/>
         <w:tblBorders>
           <w:top w:val="single" w:sz="2" w:space="0" w:color="000001"/>
           <w:left w:val="single" w:sz="2" w:space="0" w:color="000001"/>
@@ -1064,7 +1065,7 @@
         </w:tblBorders>
         <w:tblCellMar>
           <w:top w:w="80" w:type="dxa"/>
-          <w:left w:w="77" w:type="dxa"/>
+          <w:left w:w="74" w:type="dxa"/>
           <w:bottom w:w="80" w:type="dxa"/>
           <w:right w:w="80" w:type="dxa"/>
         </w:tblCellMar>
@@ -1092,7 +1093,7 @@
             </w:tcBorders>
             <w:shd w:color="auto" w:fill="BDC0BF" w:val="clear"/>
             <w:tcMar>
-              <w:left w:w="77" w:type="dxa"/>
+              <w:left w:w="74" w:type="dxa"/>
             </w:tcMar>
           </w:tcPr>
           <w:p>
@@ -1122,7 +1123,7 @@
             </w:tcBorders>
             <w:shd w:color="auto" w:fill="BDC0BF" w:val="clear"/>
             <w:tcMar>
-              <w:left w:w="77" w:type="dxa"/>
+              <w:left w:w="74" w:type="dxa"/>
             </w:tcMar>
           </w:tcPr>
           <w:p>
@@ -1152,7 +1153,7 @@
             </w:tcBorders>
             <w:shd w:color="auto" w:fill="BDC0BF" w:val="clear"/>
             <w:tcMar>
-              <w:left w:w="77" w:type="dxa"/>
+              <w:left w:w="74" w:type="dxa"/>
             </w:tcMar>
           </w:tcPr>
           <w:p>
@@ -1187,13 +1188,13 @@
             </w:tcBorders>
             <w:shd w:color="auto" w:fill="auto" w:val="clear"/>
             <w:tcMar>
-              <w:left w:w="77" w:type="dxa"/>
-            </w:tcMar>
-          </w:tcPr>
-          <w:p>
-            <w:pPr>
-              <w:pStyle w:val="2"/>
-              <w:shd w:fill="FFFFFF" w:val="clear"/>
+              <w:left w:w="74" w:type="dxa"/>
+            </w:tcMar>
+          </w:tcPr>
+          <w:p>
+            <w:pPr>
+              <w:pStyle w:val="2"/>
+              <w:shd w:val="clear" w:fill="FFFFFF"/>
               <w:rPr/>
             </w:pPr>
             <w:r>
@@ -1218,13 +1219,13 @@
             </w:tcBorders>
             <w:shd w:color="auto" w:fill="auto" w:val="clear"/>
             <w:tcMar>
-              <w:left w:w="77" w:type="dxa"/>
-            </w:tcMar>
-          </w:tcPr>
-          <w:p>
-            <w:pPr>
-              <w:pStyle w:val="2"/>
-              <w:shd w:fill="FFFFFF" w:val="clear"/>
+              <w:left w:w="74" w:type="dxa"/>
+            </w:tcMar>
+          </w:tcPr>
+          <w:p>
+            <w:pPr>
+              <w:pStyle w:val="2"/>
+              <w:shd w:val="clear" w:fill="FFFFFF"/>
               <w:rPr/>
             </w:pPr>
             <w:r>
@@ -1249,7 +1250,7 @@
             </w:tcBorders>
             <w:shd w:color="auto" w:fill="auto" w:val="clear"/>
             <w:tcMar>
-              <w:left w:w="77" w:type="dxa"/>
+              <w:left w:w="74" w:type="dxa"/>
             </w:tcMar>
           </w:tcPr>
           <w:p>
@@ -1284,7 +1285,7 @@
             </w:tcBorders>
             <w:shd w:color="auto" w:fill="EEEEEE" w:val="clear"/>
             <w:tcMar>
-              <w:left w:w="77" w:type="dxa"/>
+              <w:left w:w="74" w:type="dxa"/>
             </w:tcMar>
           </w:tcPr>
           <w:p>
@@ -1314,7 +1315,7 @@
             </w:tcBorders>
             <w:shd w:color="auto" w:fill="EEEEEE" w:val="clear"/>
             <w:tcMar>
-              <w:left w:w="77" w:type="dxa"/>
+              <w:left w:w="74" w:type="dxa"/>
             </w:tcMar>
           </w:tcPr>
           <w:p>
@@ -1344,7 +1345,7 @@
             </w:tcBorders>
             <w:shd w:color="auto" w:fill="EEEEEE" w:val="clear"/>
             <w:tcMar>
-              <w:left w:w="77" w:type="dxa"/>
+              <w:left w:w="74" w:type="dxa"/>
             </w:tcMar>
           </w:tcPr>
           <w:p>
@@ -1379,7 +1380,7 @@
             </w:tcBorders>
             <w:shd w:color="auto" w:fill="auto" w:val="clear"/>
             <w:tcMar>
-              <w:left w:w="77" w:type="dxa"/>
+              <w:left w:w="74" w:type="dxa"/>
             </w:tcMar>
           </w:tcPr>
           <w:p>
@@ -1409,7 +1410,7 @@
             </w:tcBorders>
             <w:shd w:color="auto" w:fill="auto" w:val="clear"/>
             <w:tcMar>
-              <w:left w:w="77" w:type="dxa"/>
+              <w:left w:w="74" w:type="dxa"/>
             </w:tcMar>
           </w:tcPr>
           <w:p>
@@ -1439,7 +1440,7 @@
             </w:tcBorders>
             <w:shd w:color="auto" w:fill="auto" w:val="clear"/>
             <w:tcMar>
-              <w:left w:w="77" w:type="dxa"/>
+              <w:left w:w="74" w:type="dxa"/>
             </w:tcMar>
           </w:tcPr>
           <w:p>
@@ -1488,7 +1489,7 @@
             </w:tcBorders>
             <w:shd w:color="auto" w:fill="EEEEEE" w:val="clear"/>
             <w:tcMar>
-              <w:left w:w="77" w:type="dxa"/>
+              <w:left w:w="74" w:type="dxa"/>
             </w:tcMar>
           </w:tcPr>
           <w:p>
@@ -1518,7 +1519,7 @@
             </w:tcBorders>
             <w:shd w:color="auto" w:fill="EEEEEE" w:val="clear"/>
             <w:tcMar>
-              <w:left w:w="77" w:type="dxa"/>
+              <w:left w:w="74" w:type="dxa"/>
             </w:tcMar>
           </w:tcPr>
           <w:p>
@@ -1548,7 +1549,7 @@
             </w:tcBorders>
             <w:shd w:color="auto" w:fill="EEEEEE" w:val="clear"/>
             <w:tcMar>
-              <w:left w:w="77" w:type="dxa"/>
+              <w:left w:w="74" w:type="dxa"/>
             </w:tcMar>
           </w:tcPr>
           <w:p>
@@ -1583,7 +1584,7 @@
             </w:tcBorders>
             <w:shd w:color="auto" w:fill="auto" w:val="clear"/>
             <w:tcMar>
-              <w:left w:w="77" w:type="dxa"/>
+              <w:left w:w="74" w:type="dxa"/>
             </w:tcMar>
           </w:tcPr>
           <w:p>
@@ -1613,7 +1614,7 @@
             </w:tcBorders>
             <w:shd w:color="auto" w:fill="auto" w:val="clear"/>
             <w:tcMar>
-              <w:left w:w="77" w:type="dxa"/>
+              <w:left w:w="74" w:type="dxa"/>
             </w:tcMar>
           </w:tcPr>
           <w:p>
@@ -1643,7 +1644,7 @@
             </w:tcBorders>
             <w:shd w:color="auto" w:fill="auto" w:val="clear"/>
             <w:tcMar>
-              <w:left w:w="77" w:type="dxa"/>
+              <w:left w:w="74" w:type="dxa"/>
             </w:tcMar>
           </w:tcPr>
           <w:p>
@@ -1692,7 +1693,38 @@
             </w:tcBorders>
             <w:shd w:color="auto" w:fill="EEEEEE" w:val="clear"/>
             <w:tcMar>
-              <w:left w:w="77" w:type="dxa"/>
+              <w:left w:w="74" w:type="dxa"/>
+            </w:tcMar>
+          </w:tcPr>
+          <w:p>
+            <w:pPr>
+              <w:pStyle w:val="2"/>
+              <w:shd w:val="clear" w:fill="FFFFFF"/>
+              <w:rPr/>
+            </w:pPr>
+            <w:r>
+              <w:rPr>
+                <w:sz w:val="24"/>
+                <w:szCs w:val="24"/>
+              </w:rPr>
+              <w:t>check_time</w:t>
+            </w:r>
+          </w:p>
+        </w:tc>
+        <w:tc>
+          <w:tcPr>
+            <w:tcW w:w="3211" w:type="dxa"/>
+            <w:tcBorders>
+              <w:top w:val="single" w:sz="2" w:space="0" w:color="000001"/>
+              <w:left w:val="single" w:sz="2" w:space="0" w:color="000001"/>
+              <w:bottom w:val="single" w:sz="2" w:space="0" w:color="000001"/>
+              <w:right w:val="single" w:sz="2" w:space="0" w:color="000001"/>
+              <w:insideH w:val="single" w:sz="2" w:space="0" w:color="000001"/>
+              <w:insideV w:val="single" w:sz="2" w:space="0" w:color="000001"/>
+            </w:tcBorders>
+            <w:shd w:color="auto" w:fill="EEEEEE" w:val="clear"/>
+            <w:tcMar>
+              <w:left w:w="74" w:type="dxa"/>
             </w:tcMar>
           </w:tcPr>
           <w:p>
@@ -1706,7 +1738,21 @@
                 <w:sz w:val="24"/>
                 <w:szCs w:val="24"/>
               </w:rPr>
-              <w:t>check_time</w:t>
+              <w:t>char(</w:t>
+            </w:r>
+            <w:r>
+              <w:rPr>
+                <w:sz w:val="24"/>
+                <w:szCs w:val="24"/>
+              </w:rPr>
+              <w:t>19</w:t>
+            </w:r>
+            <w:r>
+              <w:rPr>
+                <w:sz w:val="24"/>
+                <w:szCs w:val="24"/>
+              </w:rPr>
+              <w:t>)</w:t>
             </w:r>
           </w:p>
         </w:tc>
@@ -1723,43 +1769,13 @@
             </w:tcBorders>
             <w:shd w:color="auto" w:fill="EEEEEE" w:val="clear"/>
             <w:tcMar>
-              <w:left w:w="77" w:type="dxa"/>
-            </w:tcMar>
-          </w:tcPr>
-          <w:p>
-            <w:pPr>
-              <w:pStyle w:val="2"/>
-              <w:rPr/>
-            </w:pPr>
-            <w:r>
-              <w:rPr>
-                <w:sz w:val="24"/>
-                <w:szCs w:val="24"/>
-              </w:rPr>
-              <w:t>Timestamp</w:t>
-            </w:r>
-          </w:p>
-        </w:tc>
-        <w:tc>
-          <w:tcPr>
-            <w:tcW w:w="3211" w:type="dxa"/>
-            <w:tcBorders>
-              <w:top w:val="single" w:sz="2" w:space="0" w:color="000001"/>
-              <w:left w:val="single" w:sz="2" w:space="0" w:color="000001"/>
-              <w:bottom w:val="single" w:sz="2" w:space="0" w:color="000001"/>
-              <w:right w:val="single" w:sz="2" w:space="0" w:color="000001"/>
-              <w:insideH w:val="single" w:sz="2" w:space="0" w:color="000001"/>
-              <w:insideV w:val="single" w:sz="2" w:space="0" w:color="000001"/>
-            </w:tcBorders>
-            <w:shd w:color="auto" w:fill="EEEEEE" w:val="clear"/>
-            <w:tcMar>
-              <w:left w:w="77" w:type="dxa"/>
-            </w:tcMar>
-          </w:tcPr>
-          <w:p>
-            <w:pPr>
-              <w:pStyle w:val="2"/>
-              <w:shd w:fill="FFFFFF" w:val="clear"/>
+              <w:left w:w="74" w:type="dxa"/>
+            </w:tcMar>
+          </w:tcPr>
+          <w:p>
+            <w:pPr>
+              <w:pStyle w:val="2"/>
+              <w:shd w:val="clear" w:fill="FFFFFF"/>
               <w:rPr/>
             </w:pPr>
             <w:r>
@@ -1809,7 +1825,7 @@
             </w:tcBorders>
             <w:shd w:color="auto" w:fill="auto" w:val="clear"/>
             <w:tcMar>
-              <w:left w:w="77" w:type="dxa"/>
+              <w:left w:w="74" w:type="dxa"/>
             </w:tcMar>
           </w:tcPr>
           <w:p>
@@ -1839,7 +1855,7 @@
             </w:tcBorders>
             <w:shd w:color="auto" w:fill="auto" w:val="clear"/>
             <w:tcMar>
-              <w:left w:w="77" w:type="dxa"/>
+              <w:left w:w="74" w:type="dxa"/>
             </w:tcMar>
           </w:tcPr>
           <w:p>
@@ -1869,7 +1885,7 @@
             </w:tcBorders>
             <w:shd w:color="auto" w:fill="auto" w:val="clear"/>
             <w:tcMar>
-              <w:left w:w="77" w:type="dxa"/>
+              <w:left w:w="74" w:type="dxa"/>
             </w:tcMar>
           </w:tcPr>
           <w:p>
@@ -1963,7 +1979,6 @@
       <w:keepLines w:val="false"/>
       <w:pageBreakBefore w:val="false"/>
       <w:widowControl/>
-      <w:pBdr/>
       <w:shd w:val="clear" w:color="auto" w:fill="auto"/>
       <w:suppressAutoHyphens w:val="false"/>
       <w:bidi w:val="0"/>
@@ -2015,7 +2030,7 @@
     <w:qFormat/>
     <w:pPr>
       <w:keepNext/>
-      <w:shd w:fill="FFFFFF" w:val="clear"/>
+      <w:shd w:val="clear" w:fill="FFFFFF"/>
       <w:spacing w:before="240" w:after="120"/>
     </w:pPr>
     <w:rPr>
@@ -2028,7 +2043,7 @@
     <w:name w:val="Body Text"/>
     <w:basedOn w:val="Normal"/>
     <w:pPr>
-      <w:shd w:fill="FFFFFF" w:val="clear"/>
+      <w:shd w:val="clear" w:fill="FFFFFF"/>
       <w:spacing w:lineRule="auto" w:line="288" w:before="0" w:after="140"/>
     </w:pPr>
     <w:rPr/>
@@ -2037,7 +2052,7 @@
     <w:name w:val="List"/>
     <w:basedOn w:val="TextBody"/>
     <w:pPr>
-      <w:shd w:fill="FFFFFF" w:val="clear"/>
+      <w:shd w:val="clear" w:fill="FFFFFF"/>
     </w:pPr>
     <w:rPr>
       <w:rFonts w:cs="FreeSans"/>
@@ -2049,7 +2064,7 @@
     <w:qFormat/>
     <w:pPr>
       <w:suppressLineNumbers/>
-      <w:shd w:fill="FFFFFF" w:val="clear"/>
+      <w:shd w:val="clear" w:fill="FFFFFF"/>
       <w:spacing w:before="120" w:after="120"/>
     </w:pPr>
     <w:rPr>
@@ -2066,7 +2081,7 @@
     <w:qFormat/>
     <w:pPr>
       <w:suppressLineNumbers/>
-      <w:shd w:fill="FFFFFF" w:val="clear"/>
+      <w:shd w:val="clear" w:fill="FFFFFF"/>
     </w:pPr>
     <w:rPr>
       <w:rFonts w:cs="FreeSans"/>
@@ -2198,13 +2213,17 @@
   <w:style w:type="paragraph" w:styleId="Header">
     <w:name w:val="Header"/>
     <w:basedOn w:val="Normal"/>
-    <w:pPr/>
+    <w:pPr>
+      <w:shd w:fill="FFFFFF" w:val="clear"/>
+    </w:pPr>
     <w:rPr/>
   </w:style>
   <w:style w:type="paragraph" w:styleId="Footer">
     <w:name w:val="Footer"/>
     <w:basedOn w:val="Normal"/>
-    <w:pPr/>
+    <w:pPr>
+      <w:shd w:fill="FFFFFF" w:val="clear"/>
+    </w:pPr>
     <w:rPr/>
   </w:style>
   <w:style w:type="numbering" w:styleId="NoList" w:default="1">

</xml_diff>